<commit_message>
Atualizações de código, programa funcionando 100%, etapa 4
</commit_message>
<xml_diff>
--- a/Sistema de Gestão de Biblioteca Digital.docx
+++ b/Sistema de Gestão de Biblioteca Digital.docx
@@ -4,7 +4,7 @@
   <w:body>
     <w:p>
       <w:pPr>
-        <w:jc w:val="center"/>
+        <w:ind w:left="708"/>
         <w:rPr>
           <w:b/>
           <w:bCs/>
@@ -24,15 +24,43 @@
     </w:p>
     <w:p>
       <w:pPr>
-        <w:jc w:val="center"/>
-        <w:rPr>
-          <w:sz w:val="40"/>
-          <w:szCs w:val="40"/>
-        </w:rPr>
-      </w:pPr>
+        <w:ind w:left="708"/>
+        <w:rPr>
+          <w:b/>
+          <w:bCs/>
+          <w:sz w:val="40"/>
+          <w:szCs w:val="40"/>
+        </w:rPr>
+      </w:pPr>
+      <w:r>
+        <w:rPr>
+          <w:b/>
+          <w:bCs/>
+          <w:sz w:val="40"/>
+          <w:szCs w:val="40"/>
+        </w:rPr>
+        <w:t>1. Apresentação</w:t>
+      </w:r>
     </w:p>
     <w:p>
       <w:pPr>
+        <w:ind w:left="708"/>
+        <w:rPr>
+          <w:sz w:val="40"/>
+          <w:szCs w:val="40"/>
+        </w:rPr>
+      </w:pPr>
+      <w:r>
+        <w:rPr>
+          <w:sz w:val="40"/>
+          <w:szCs w:val="40"/>
+        </w:rPr>
+        <w:t>O Sistema de Gestão de Biblioteca Digital é uma aplicação desenvolvida em Java com banco de dados MySQL, voltada para o gerenciamento de livros e empréstimos em uma biblioteca. O sistema foi projetado para ser simples, funcional e acessível, permitindo o uso direto sem necessidade de login.</w:t>
+      </w:r>
+    </w:p>
+    <w:p>
+      <w:pPr>
+        <w:ind w:left="708"/>
         <w:rPr>
           <w:b/>
           <w:bCs/>
@@ -47,41 +75,104 @@
           <w:sz w:val="40"/>
           <w:szCs w:val="40"/>
         </w:rPr>
-        <w:t>1. Apresentação</w:t>
+        <w:t>2. Descrição do Projeto</w:t>
       </w:r>
     </w:p>
     <w:p>
       <w:pPr>
-        <w:rPr>
-          <w:sz w:val="28"/>
-          <w:szCs w:val="28"/>
-        </w:rPr>
-      </w:pPr>
-      <w:r>
-        <w:rPr>
-          <w:sz w:val="28"/>
-          <w:szCs w:val="28"/>
-        </w:rPr>
-        <w:t>O Sistema de Gestão de Biblioteca Digital é uma aplicação desenvolvida em Java com banco de dados MySQL, voltada para o gerenciamento de livros, usuários e empréstimos em uma biblioteca. O objetivo é proporcionar uma interface eficiente e organizada para o controle de acervo e movimentações de empréstimos de forma digital, com acessibilidade e usabilidade.</w:t>
+        <w:ind w:left="708"/>
+        <w:rPr>
+          <w:sz w:val="40"/>
+          <w:szCs w:val="40"/>
+        </w:rPr>
+      </w:pPr>
+      <w:r>
+        <w:rPr>
+          <w:sz w:val="40"/>
+          <w:szCs w:val="40"/>
+        </w:rPr>
+        <w:t>A aplicação oferece uma interface gráfica intuitiva para três funcionalidades principais: cadastro de livros, listagem/pesquisa de acervo e registro de empréstimos. O sistema se conecta a um banco de dados MySQL e permite operações de CRUD (</w:t>
+      </w:r>
+      <w:proofErr w:type="spellStart"/>
+      <w:r>
+        <w:rPr>
+          <w:sz w:val="40"/>
+          <w:szCs w:val="40"/>
+        </w:rPr>
+        <w:t>Create</w:t>
+      </w:r>
+      <w:proofErr w:type="spellEnd"/>
+      <w:r>
+        <w:rPr>
+          <w:sz w:val="40"/>
+          <w:szCs w:val="40"/>
+        </w:rPr>
+        <w:t xml:space="preserve">, </w:t>
+      </w:r>
+      <w:proofErr w:type="spellStart"/>
+      <w:r>
+        <w:rPr>
+          <w:sz w:val="40"/>
+          <w:szCs w:val="40"/>
+        </w:rPr>
+        <w:t>Read</w:t>
+      </w:r>
+      <w:proofErr w:type="spellEnd"/>
+      <w:r>
+        <w:rPr>
+          <w:sz w:val="40"/>
+          <w:szCs w:val="40"/>
+        </w:rPr>
+        <w:t>, Update, Delete) sobre os registros de livros e empréstimos.</w:t>
       </w:r>
     </w:p>
     <w:p>
       <w:pPr>
-        <w:rPr>
-          <w:sz w:val="28"/>
-          <w:szCs w:val="28"/>
-        </w:rPr>
-      </w:pPr>
+        <w:ind w:left="708"/>
+        <w:rPr>
+          <w:b/>
+          <w:bCs/>
+          <w:sz w:val="40"/>
+          <w:szCs w:val="40"/>
+        </w:rPr>
+      </w:pPr>
+      <w:r>
+        <w:rPr>
+          <w:b/>
+          <w:bCs/>
+          <w:sz w:val="40"/>
+          <w:szCs w:val="40"/>
+        </w:rPr>
+        <w:t>3. Funcionalidades Disponíveis</w:t>
+      </w:r>
     </w:p>
     <w:p>
       <w:pPr>
+        <w:numPr>
+          <w:ilvl w:val="0"/>
+          <w:numId w:val="5"/>
+        </w:numPr>
+        <w:rPr>
+          <w:sz w:val="40"/>
+          <w:szCs w:val="40"/>
+        </w:rPr>
+      </w:pPr>
+      <w:r>
         <w:rPr>
           <w:b/>
           <w:bCs/>
           <w:sz w:val="40"/>
           <w:szCs w:val="40"/>
         </w:rPr>
-      </w:pPr>
+        <w:t>Cadastro de Livros:</w:t>
+      </w:r>
+      <w:r>
+        <w:rPr>
+          <w:sz w:val="40"/>
+          <w:szCs w:val="40"/>
+        </w:rPr>
+        <w:t xml:space="preserve"> Qualquer pessoa pode adicionar um novo livro ao acervo,</w:t>
+      </w:r>
       <w:r>
         <w:rPr>
           <w:b/>
@@ -89,66 +180,108 @@
           <w:sz w:val="40"/>
           <w:szCs w:val="40"/>
         </w:rPr>
-        <w:t>2. Descrição do Projeto</w:t>
+        <w:t xml:space="preserve"> </w:t>
+      </w:r>
+      <w:r>
+        <w:rPr>
+          <w:sz w:val="40"/>
+          <w:szCs w:val="40"/>
+        </w:rPr>
+        <w:lastRenderedPageBreak/>
+        <w:t xml:space="preserve">informando título, autor, </w:t>
+      </w:r>
+      <w:proofErr w:type="spellStart"/>
+      <w:r>
+        <w:rPr>
+          <w:sz w:val="40"/>
+          <w:szCs w:val="40"/>
+        </w:rPr>
+        <w:t>genero</w:t>
+      </w:r>
+      <w:proofErr w:type="spellEnd"/>
+      <w:r>
+        <w:rPr>
+          <w:sz w:val="40"/>
+          <w:szCs w:val="40"/>
+        </w:rPr>
+        <w:t xml:space="preserve"> e quantidade.</w:t>
       </w:r>
     </w:p>
     <w:p>
       <w:pPr>
-        <w:rPr>
-          <w:sz w:val="28"/>
-          <w:szCs w:val="28"/>
-        </w:rPr>
-      </w:pPr>
-      <w:r>
-        <w:rPr>
-          <w:sz w:val="28"/>
-          <w:szCs w:val="28"/>
-        </w:rPr>
-        <w:t>O sistema permitirá o cadastro de livros, gerenciamento de usuários e controle de empréstimos. A aplicação terá uma interface gráfica intuitiva, conectada ao banco de dados, permitindo operações de CRUD (</w:t>
+        <w:numPr>
+          <w:ilvl w:val="0"/>
+          <w:numId w:val="5"/>
+        </w:numPr>
+        <w:rPr>
+          <w:sz w:val="40"/>
+          <w:szCs w:val="40"/>
+        </w:rPr>
+      </w:pPr>
+      <w:r>
+        <w:rPr>
+          <w:b/>
+          <w:bCs/>
+          <w:sz w:val="40"/>
+          <w:szCs w:val="40"/>
+        </w:rPr>
+        <w:t xml:space="preserve">Listagem e Pesquisa: </w:t>
+      </w:r>
+      <w:r>
+        <w:rPr>
+          <w:sz w:val="40"/>
+          <w:szCs w:val="40"/>
+        </w:rPr>
+        <w:t xml:space="preserve">É possível visualizar todos os livros cadastrados e utilizar um campo de busca para localizar rapidamente pelo título, autor ou </w:t>
       </w:r>
       <w:proofErr w:type="spellStart"/>
       <w:r>
         <w:rPr>
-          <w:sz w:val="28"/>
-          <w:szCs w:val="28"/>
-        </w:rPr>
-        <w:t>Create</w:t>
+          <w:sz w:val="40"/>
+          <w:szCs w:val="40"/>
+        </w:rPr>
+        <w:t>genero</w:t>
       </w:r>
       <w:proofErr w:type="spellEnd"/>
       <w:r>
         <w:rPr>
-          <w:sz w:val="28"/>
-          <w:szCs w:val="28"/>
-        </w:rPr>
-        <w:t xml:space="preserve">, </w:t>
-      </w:r>
-      <w:proofErr w:type="spellStart"/>
-      <w:r>
-        <w:rPr>
-          <w:sz w:val="28"/>
-          <w:szCs w:val="28"/>
-        </w:rPr>
-        <w:t>Read</w:t>
-      </w:r>
-      <w:proofErr w:type="spellEnd"/>
-      <w:r>
-        <w:rPr>
-          <w:sz w:val="28"/>
-          <w:szCs w:val="28"/>
-        </w:rPr>
-        <w:t>, Update, Delete) sobre os registros armazenados.</w:t>
+          <w:sz w:val="40"/>
+          <w:szCs w:val="40"/>
+        </w:rPr>
+        <w:t>. A tela também possui botão para voltar ao menu.</w:t>
       </w:r>
     </w:p>
     <w:p>
       <w:pPr>
-        <w:rPr>
-          <w:sz w:val="28"/>
-          <w:szCs w:val="28"/>
-        </w:rPr>
-      </w:pPr>
+        <w:numPr>
+          <w:ilvl w:val="0"/>
+          <w:numId w:val="5"/>
+        </w:numPr>
+        <w:rPr>
+          <w:sz w:val="40"/>
+          <w:szCs w:val="40"/>
+        </w:rPr>
+      </w:pPr>
+      <w:r>
+        <w:rPr>
+          <w:b/>
+          <w:bCs/>
+          <w:sz w:val="40"/>
+          <w:szCs w:val="40"/>
+        </w:rPr>
+        <w:t xml:space="preserve">Empréstimos: </w:t>
+      </w:r>
+      <w:r>
+        <w:rPr>
+          <w:sz w:val="40"/>
+          <w:szCs w:val="40"/>
+        </w:rPr>
+        <w:t xml:space="preserve">Qualquer usuário pode registrar um empréstimo informando seu nome e o ID do livro desejado. </w:t>
+      </w:r>
     </w:p>
     <w:p>
       <w:pPr>
+        <w:ind w:left="708"/>
         <w:rPr>
           <w:b/>
           <w:bCs/>
@@ -163,465 +296,127 @@
           <w:sz w:val="40"/>
           <w:szCs w:val="40"/>
         </w:rPr>
-        <w:t>3. Descrição dos Usuários</w:t>
+        <w:t>4. Requisitos Funcionais</w:t>
       </w:r>
     </w:p>
     <w:p>
       <w:pPr>
         <w:numPr>
           <w:ilvl w:val="0"/>
-          <w:numId w:val="1"/>
+          <w:numId w:val="6"/>
         </w:numPr>
-        <w:rPr>
-          <w:sz w:val="28"/>
-          <w:szCs w:val="28"/>
-        </w:rPr>
-      </w:pPr>
-      <w:r>
         <w:rPr>
           <w:b/>
           <w:bCs/>
-          <w:sz w:val="28"/>
-          <w:szCs w:val="28"/>
-        </w:rPr>
-        <w:t>Bibliotecário:</w:t>
-      </w:r>
-      <w:r>
-        <w:rPr>
-          <w:sz w:val="28"/>
-          <w:szCs w:val="28"/>
-        </w:rPr>
-        <w:t xml:space="preserve"> Responsável por cadastrar livros e usuários, bem como registrar e finalizar empréstimos.</w:t>
+          <w:sz w:val="40"/>
+          <w:szCs w:val="40"/>
+        </w:rPr>
+      </w:pPr>
+      <w:r>
+        <w:rPr>
+          <w:b/>
+          <w:bCs/>
+          <w:sz w:val="40"/>
+          <w:szCs w:val="40"/>
+        </w:rPr>
+        <w:t xml:space="preserve">01: </w:t>
+      </w:r>
+      <w:r>
+        <w:rPr>
+          <w:sz w:val="40"/>
+          <w:szCs w:val="40"/>
+        </w:rPr>
+        <w:t xml:space="preserve">Tela de cadastro de livros com campos: título, autor, </w:t>
+      </w:r>
+      <w:proofErr w:type="spellStart"/>
+      <w:r>
+        <w:rPr>
+          <w:sz w:val="40"/>
+          <w:szCs w:val="40"/>
+        </w:rPr>
+        <w:t>genero</w:t>
+      </w:r>
+      <w:proofErr w:type="spellEnd"/>
+      <w:r>
+        <w:rPr>
+          <w:sz w:val="40"/>
+          <w:szCs w:val="40"/>
+        </w:rPr>
+        <w:t xml:space="preserve"> e quantidade de exemplares.</w:t>
       </w:r>
     </w:p>
     <w:p>
       <w:pPr>
         <w:numPr>
           <w:ilvl w:val="0"/>
-          <w:numId w:val="1"/>
+          <w:numId w:val="6"/>
         </w:numPr>
         <w:rPr>
-          <w:sz w:val="28"/>
-          <w:szCs w:val="28"/>
+          <w:sz w:val="40"/>
+          <w:szCs w:val="40"/>
         </w:rPr>
       </w:pPr>
       <w:r>
         <w:rPr>
           <w:b/>
           <w:bCs/>
-          <w:sz w:val="28"/>
-          <w:szCs w:val="28"/>
-        </w:rPr>
-        <w:t>Usuário comum:</w:t>
-      </w:r>
-      <w:r>
-        <w:rPr>
-          <w:sz w:val="28"/>
-          <w:szCs w:val="28"/>
-        </w:rPr>
-        <w:t xml:space="preserve"> Pode consultar o acervo e seus próprios empréstimos (futuramente).</w:t>
+          <w:sz w:val="40"/>
+          <w:szCs w:val="40"/>
+        </w:rPr>
+        <w:t xml:space="preserve">02: </w:t>
+      </w:r>
+      <w:r>
+        <w:rPr>
+          <w:sz w:val="40"/>
+          <w:szCs w:val="40"/>
+        </w:rPr>
+        <w:t xml:space="preserve">Tela de listagem de livros com campo de pesquisa (por título, autor ou </w:t>
+      </w:r>
+      <w:proofErr w:type="spellStart"/>
+      <w:r>
+        <w:rPr>
+          <w:sz w:val="40"/>
+          <w:szCs w:val="40"/>
+        </w:rPr>
+        <w:t>genero</w:t>
+      </w:r>
+      <w:proofErr w:type="spellEnd"/>
+      <w:r>
+        <w:rPr>
+          <w:sz w:val="40"/>
+          <w:szCs w:val="40"/>
+        </w:rPr>
+        <w:t>) e botão de retorno ao menu.</w:t>
       </w:r>
     </w:p>
     <w:p>
       <w:pPr>
         <w:numPr>
           <w:ilvl w:val="0"/>
-          <w:numId w:val="1"/>
+          <w:numId w:val="6"/>
         </w:numPr>
-        <w:rPr>
-          <w:sz w:val="28"/>
-          <w:szCs w:val="28"/>
-        </w:rPr>
-      </w:pPr>
-      <w:r>
         <w:rPr>
           <w:b/>
           <w:bCs/>
-          <w:sz w:val="28"/>
-          <w:szCs w:val="28"/>
-        </w:rPr>
-        <w:t>Administrador:</w:t>
-      </w:r>
-      <w:r>
-        <w:rPr>
-          <w:sz w:val="28"/>
-          <w:szCs w:val="28"/>
-        </w:rPr>
-        <w:t xml:space="preserve"> Tem acesso a todas as funcionalidades, incluindo exclusões e auditoria (futuramente).</w:t>
-      </w:r>
-    </w:p>
-    <w:p>
-      <w:pPr>
-        <w:ind w:left="708"/>
-        <w:rPr>
-          <w:sz w:val="40"/>
-          <w:szCs w:val="40"/>
-        </w:rPr>
-      </w:pPr>
-    </w:p>
-    <w:p>
-      <w:pPr>
-        <w:ind w:left="708"/>
-        <w:rPr>
-          <w:sz w:val="40"/>
-          <w:szCs w:val="40"/>
-        </w:rPr>
-      </w:pPr>
-    </w:p>
-    <w:p>
-      <w:pPr>
-        <w:ind w:left="708"/>
-        <w:rPr>
-          <w:sz w:val="40"/>
-          <w:szCs w:val="40"/>
-        </w:rPr>
-      </w:pPr>
-    </w:p>
-    <w:p>
-      <w:pPr>
-        <w:ind w:left="708"/>
+          <w:sz w:val="40"/>
+          <w:szCs w:val="40"/>
+        </w:rPr>
+      </w:pPr>
+      <w:r>
         <w:rPr>
           <w:b/>
           <w:bCs/>
           <w:sz w:val="40"/>
           <w:szCs w:val="40"/>
         </w:rPr>
-      </w:pPr>
-      <w:r>
-        <w:rPr>
-          <w:b/>
-          <w:bCs/>
-          <w:sz w:val="40"/>
-          <w:szCs w:val="40"/>
-        </w:rPr>
-        <w:lastRenderedPageBreak/>
-        <w:t>4</w:t>
-      </w:r>
-      <w:r>
-        <w:rPr>
-          <w:b/>
-          <w:bCs/>
-          <w:sz w:val="40"/>
-          <w:szCs w:val="40"/>
-        </w:rPr>
-        <w:t>. Requisitos Funcionais</w:t>
-      </w:r>
-    </w:p>
-    <w:p>
-      <w:pPr>
-        <w:numPr>
-          <w:ilvl w:val="0"/>
-          <w:numId w:val="3"/>
-        </w:numPr>
-        <w:rPr>
-          <w:b/>
-          <w:bCs/>
-          <w:sz w:val="28"/>
-          <w:szCs w:val="28"/>
-        </w:rPr>
-      </w:pPr>
-      <w:r>
-        <w:rPr>
-          <w:b/>
-          <w:bCs/>
-          <w:sz w:val="28"/>
-          <w:szCs w:val="28"/>
-        </w:rPr>
-        <w:t xml:space="preserve">01: </w:t>
-      </w:r>
-      <w:r>
-        <w:rPr>
-          <w:sz w:val="28"/>
-          <w:szCs w:val="28"/>
-        </w:rPr>
-        <w:t>Tela de cadastro de livros com título, autor, ISBN e quantidade de exemplares.</w:t>
-      </w:r>
-    </w:p>
-    <w:p>
-      <w:pPr>
-        <w:numPr>
-          <w:ilvl w:val="0"/>
-          <w:numId w:val="3"/>
-        </w:numPr>
-        <w:rPr>
-          <w:b/>
-          <w:bCs/>
-          <w:sz w:val="28"/>
-          <w:szCs w:val="28"/>
-        </w:rPr>
-      </w:pPr>
-      <w:r>
-        <w:rPr>
-          <w:b/>
-          <w:bCs/>
-          <w:sz w:val="28"/>
-          <w:szCs w:val="28"/>
-        </w:rPr>
-        <w:t xml:space="preserve">02: </w:t>
-      </w:r>
-      <w:r>
-        <w:rPr>
-          <w:sz w:val="28"/>
-          <w:szCs w:val="28"/>
-        </w:rPr>
-        <w:t>Tela de cadastro de usuários com nome completo, CPF e telefone.</w:t>
-      </w:r>
-    </w:p>
-    <w:p>
-      <w:pPr>
-        <w:numPr>
-          <w:ilvl w:val="0"/>
-          <w:numId w:val="3"/>
-        </w:numPr>
-        <w:rPr>
-          <w:b/>
-          <w:bCs/>
-          <w:sz w:val="28"/>
-          <w:szCs w:val="28"/>
-        </w:rPr>
-      </w:pPr>
-      <w:r>
-        <w:rPr>
-          <w:b/>
-          <w:bCs/>
-          <w:sz w:val="28"/>
-          <w:szCs w:val="28"/>
-        </w:rPr>
         <w:t xml:space="preserve">03: </w:t>
       </w:r>
       <w:r>
         <w:rPr>
-          <w:sz w:val="28"/>
-          <w:szCs w:val="28"/>
-        </w:rPr>
-        <w:t>Tela de registro de empréstimos com seleção de livro e usuário.</w:t>
-      </w:r>
-    </w:p>
-    <w:p>
-      <w:pPr>
-        <w:numPr>
-          <w:ilvl w:val="0"/>
-          <w:numId w:val="3"/>
-        </w:numPr>
-        <w:rPr>
-          <w:sz w:val="28"/>
-          <w:szCs w:val="28"/>
-        </w:rPr>
-      </w:pPr>
-      <w:r>
-        <w:rPr>
-          <w:b/>
-          <w:bCs/>
-          <w:sz w:val="28"/>
-          <w:szCs w:val="28"/>
-        </w:rPr>
-        <w:t xml:space="preserve">04: </w:t>
-      </w:r>
-      <w:r>
-        <w:rPr>
-          <w:sz w:val="28"/>
-          <w:szCs w:val="28"/>
-        </w:rPr>
-        <w:t>Atualização de status de empréstimos para “Devolvido”.</w:t>
-      </w:r>
-    </w:p>
-    <w:p>
-      <w:pPr>
-        <w:numPr>
-          <w:ilvl w:val="0"/>
-          <w:numId w:val="3"/>
-        </w:numPr>
-        <w:rPr>
-          <w:b/>
-          <w:bCs/>
-          <w:sz w:val="28"/>
-          <w:szCs w:val="28"/>
-        </w:rPr>
-      </w:pPr>
-      <w:r>
-        <w:rPr>
-          <w:b/>
-          <w:bCs/>
-          <w:sz w:val="28"/>
-          <w:szCs w:val="28"/>
-        </w:rPr>
-        <w:t xml:space="preserve">05: </w:t>
-      </w:r>
-      <w:r>
-        <w:rPr>
-          <w:sz w:val="28"/>
-          <w:szCs w:val="28"/>
-        </w:rPr>
-        <w:t>Listagem dos livros cadastrados e usuários ativos.</w:t>
-      </w:r>
-    </w:p>
-    <w:p>
-      <w:pPr>
-        <w:ind w:left="708"/>
-        <w:rPr>
-          <w:sz w:val="40"/>
-          <w:szCs w:val="40"/>
-        </w:rPr>
-      </w:pPr>
-    </w:p>
-    <w:p>
-      <w:pPr>
-        <w:ind w:left="708"/>
-        <w:rPr>
-          <w:b/>
-          <w:bCs/>
-          <w:sz w:val="40"/>
-          <w:szCs w:val="40"/>
-        </w:rPr>
-      </w:pPr>
-      <w:r>
-        <w:rPr>
-          <w:b/>
-          <w:bCs/>
-          <w:sz w:val="40"/>
-          <w:szCs w:val="40"/>
-        </w:rPr>
-        <w:t>5. Requisitos Funcionais</w:t>
-      </w:r>
-    </w:p>
-    <w:p>
-      <w:pPr>
-        <w:numPr>
-          <w:ilvl w:val="0"/>
-          <w:numId w:val="4"/>
-        </w:numPr>
-        <w:rPr>
-          <w:sz w:val="28"/>
-          <w:szCs w:val="28"/>
-        </w:rPr>
-      </w:pPr>
-      <w:r>
-        <w:rPr>
-          <w:b/>
-          <w:bCs/>
-          <w:sz w:val="28"/>
-          <w:szCs w:val="28"/>
-        </w:rPr>
-        <w:t>01</w:t>
-      </w:r>
-      <w:r>
-        <w:rPr>
-          <w:sz w:val="28"/>
-          <w:szCs w:val="28"/>
-        </w:rPr>
-        <w:t>: Tela de cadastro de livros com título, autor, ISBN e quantidade de exemplares.</w:t>
-      </w:r>
-    </w:p>
-    <w:p>
-      <w:pPr>
-        <w:numPr>
-          <w:ilvl w:val="0"/>
-          <w:numId w:val="4"/>
-        </w:numPr>
-        <w:rPr>
-          <w:sz w:val="28"/>
-          <w:szCs w:val="28"/>
-        </w:rPr>
-      </w:pPr>
-      <w:r>
-        <w:rPr>
-          <w:b/>
-          <w:bCs/>
-          <w:sz w:val="28"/>
-          <w:szCs w:val="28"/>
-        </w:rPr>
-        <w:t>02</w:t>
-      </w:r>
-      <w:r>
-        <w:rPr>
-          <w:sz w:val="28"/>
-          <w:szCs w:val="28"/>
-        </w:rPr>
-        <w:t>: Tela de cadastro de usuários com nome completo, CPF e telefone.</w:t>
-      </w:r>
-    </w:p>
-    <w:p>
-      <w:pPr>
-        <w:numPr>
-          <w:ilvl w:val="0"/>
-          <w:numId w:val="4"/>
-        </w:numPr>
-        <w:rPr>
-          <w:sz w:val="28"/>
-          <w:szCs w:val="28"/>
-        </w:rPr>
-      </w:pPr>
-      <w:r>
-        <w:rPr>
-          <w:b/>
-          <w:bCs/>
-          <w:sz w:val="28"/>
-          <w:szCs w:val="28"/>
-        </w:rPr>
-        <w:t>03</w:t>
-      </w:r>
-      <w:r>
-        <w:rPr>
-          <w:sz w:val="28"/>
-          <w:szCs w:val="28"/>
-        </w:rPr>
-        <w:t>: Tela de registro de empréstimos com seleção de livro e usuário.</w:t>
-      </w:r>
-    </w:p>
-    <w:p>
-      <w:pPr>
-        <w:numPr>
-          <w:ilvl w:val="0"/>
-          <w:numId w:val="4"/>
-        </w:numPr>
-        <w:rPr>
-          <w:sz w:val="28"/>
-          <w:szCs w:val="28"/>
-        </w:rPr>
-      </w:pPr>
-      <w:r>
-        <w:rPr>
-          <w:b/>
-          <w:bCs/>
-          <w:sz w:val="28"/>
-          <w:szCs w:val="28"/>
-        </w:rPr>
-        <w:t>04</w:t>
-      </w:r>
-      <w:r>
-        <w:rPr>
-          <w:sz w:val="28"/>
-          <w:szCs w:val="28"/>
-        </w:rPr>
-        <w:t>: Atualização de status de empréstimos para “Devolvido”.</w:t>
-      </w:r>
-    </w:p>
-    <w:p>
-      <w:pPr>
-        <w:numPr>
-          <w:ilvl w:val="0"/>
-          <w:numId w:val="4"/>
-        </w:numPr>
-        <w:rPr>
-          <w:sz w:val="28"/>
-          <w:szCs w:val="28"/>
-        </w:rPr>
-      </w:pPr>
-      <w:r>
-        <w:rPr>
-          <w:b/>
-          <w:bCs/>
-          <w:sz w:val="28"/>
-          <w:szCs w:val="28"/>
-        </w:rPr>
-        <w:t>05</w:t>
-      </w:r>
-      <w:r>
-        <w:rPr>
-          <w:sz w:val="28"/>
-          <w:szCs w:val="28"/>
-        </w:rPr>
-        <w:t>: Listagem dos livros cadastrados e usuários ativos.</w:t>
+          <w:sz w:val="40"/>
+          <w:szCs w:val="40"/>
+        </w:rPr>
+        <w:t>Tela de registro de empréstimo com entrada do nome do leitor e ID do livro.</w:t>
       </w:r>
     </w:p>
     <w:p>
@@ -795,6 +590,155 @@
     </w:lvl>
   </w:abstractNum>
   <w:abstractNum w:abstractNumId="1" w15:restartNumberingAfterBreak="0">
+    <w:nsid w:val="33156839"/>
+    <w:multiLevelType w:val="multilevel"/>
+    <w:tmpl w:val="21E0D8A8"/>
+    <w:lvl w:ilvl="0">
+      <w:start w:val="1"/>
+      <w:numFmt w:val="bullet"/>
+      <w:lvlText w:val=""/>
+      <w:lvlJc w:val="left"/>
+      <w:pPr>
+        <w:tabs>
+          <w:tab w:val="num" w:pos="720"/>
+        </w:tabs>
+        <w:ind w:left="720" w:hanging="360"/>
+      </w:pPr>
+      <w:rPr>
+        <w:rFonts w:ascii="Symbol" w:hAnsi="Symbol" w:hint="default"/>
+        <w:sz w:val="20"/>
+      </w:rPr>
+    </w:lvl>
+    <w:lvl w:ilvl="1" w:tentative="1">
+      <w:start w:val="1"/>
+      <w:numFmt w:val="bullet"/>
+      <w:lvlText w:val="o"/>
+      <w:lvlJc w:val="left"/>
+      <w:pPr>
+        <w:tabs>
+          <w:tab w:val="num" w:pos="1440"/>
+        </w:tabs>
+        <w:ind w:left="1440" w:hanging="360"/>
+      </w:pPr>
+      <w:rPr>
+        <w:rFonts w:ascii="Courier New" w:hAnsi="Courier New" w:hint="default"/>
+        <w:sz w:val="20"/>
+      </w:rPr>
+    </w:lvl>
+    <w:lvl w:ilvl="2" w:tentative="1">
+      <w:start w:val="1"/>
+      <w:numFmt w:val="bullet"/>
+      <w:lvlText w:val=""/>
+      <w:lvlJc w:val="left"/>
+      <w:pPr>
+        <w:tabs>
+          <w:tab w:val="num" w:pos="2160"/>
+        </w:tabs>
+        <w:ind w:left="2160" w:hanging="360"/>
+      </w:pPr>
+      <w:rPr>
+        <w:rFonts w:ascii="Wingdings" w:hAnsi="Wingdings" w:hint="default"/>
+        <w:sz w:val="20"/>
+      </w:rPr>
+    </w:lvl>
+    <w:lvl w:ilvl="3" w:tentative="1">
+      <w:start w:val="1"/>
+      <w:numFmt w:val="bullet"/>
+      <w:lvlText w:val=""/>
+      <w:lvlJc w:val="left"/>
+      <w:pPr>
+        <w:tabs>
+          <w:tab w:val="num" w:pos="2880"/>
+        </w:tabs>
+        <w:ind w:left="2880" w:hanging="360"/>
+      </w:pPr>
+      <w:rPr>
+        <w:rFonts w:ascii="Wingdings" w:hAnsi="Wingdings" w:hint="default"/>
+        <w:sz w:val="20"/>
+      </w:rPr>
+    </w:lvl>
+    <w:lvl w:ilvl="4" w:tentative="1">
+      <w:start w:val="1"/>
+      <w:numFmt w:val="bullet"/>
+      <w:lvlText w:val=""/>
+      <w:lvlJc w:val="left"/>
+      <w:pPr>
+        <w:tabs>
+          <w:tab w:val="num" w:pos="3600"/>
+        </w:tabs>
+        <w:ind w:left="3600" w:hanging="360"/>
+      </w:pPr>
+      <w:rPr>
+        <w:rFonts w:ascii="Wingdings" w:hAnsi="Wingdings" w:hint="default"/>
+        <w:sz w:val="20"/>
+      </w:rPr>
+    </w:lvl>
+    <w:lvl w:ilvl="5" w:tentative="1">
+      <w:start w:val="1"/>
+      <w:numFmt w:val="bullet"/>
+      <w:lvlText w:val=""/>
+      <w:lvlJc w:val="left"/>
+      <w:pPr>
+        <w:tabs>
+          <w:tab w:val="num" w:pos="4320"/>
+        </w:tabs>
+        <w:ind w:left="4320" w:hanging="360"/>
+      </w:pPr>
+      <w:rPr>
+        <w:rFonts w:ascii="Wingdings" w:hAnsi="Wingdings" w:hint="default"/>
+        <w:sz w:val="20"/>
+      </w:rPr>
+    </w:lvl>
+    <w:lvl w:ilvl="6" w:tentative="1">
+      <w:start w:val="1"/>
+      <w:numFmt w:val="bullet"/>
+      <w:lvlText w:val=""/>
+      <w:lvlJc w:val="left"/>
+      <w:pPr>
+        <w:tabs>
+          <w:tab w:val="num" w:pos="5040"/>
+        </w:tabs>
+        <w:ind w:left="5040" w:hanging="360"/>
+      </w:pPr>
+      <w:rPr>
+        <w:rFonts w:ascii="Wingdings" w:hAnsi="Wingdings" w:hint="default"/>
+        <w:sz w:val="20"/>
+      </w:rPr>
+    </w:lvl>
+    <w:lvl w:ilvl="7" w:tentative="1">
+      <w:start w:val="1"/>
+      <w:numFmt w:val="bullet"/>
+      <w:lvlText w:val=""/>
+      <w:lvlJc w:val="left"/>
+      <w:pPr>
+        <w:tabs>
+          <w:tab w:val="num" w:pos="5760"/>
+        </w:tabs>
+        <w:ind w:left="5760" w:hanging="360"/>
+      </w:pPr>
+      <w:rPr>
+        <w:rFonts w:ascii="Wingdings" w:hAnsi="Wingdings" w:hint="default"/>
+        <w:sz w:val="20"/>
+      </w:rPr>
+    </w:lvl>
+    <w:lvl w:ilvl="8" w:tentative="1">
+      <w:start w:val="1"/>
+      <w:numFmt w:val="bullet"/>
+      <w:lvlText w:val=""/>
+      <w:lvlJc w:val="left"/>
+      <w:pPr>
+        <w:tabs>
+          <w:tab w:val="num" w:pos="6480"/>
+        </w:tabs>
+        <w:ind w:left="6480" w:hanging="360"/>
+      </w:pPr>
+      <w:rPr>
+        <w:rFonts w:ascii="Wingdings" w:hAnsi="Wingdings" w:hint="default"/>
+        <w:sz w:val="20"/>
+      </w:rPr>
+    </w:lvl>
+  </w:abstractNum>
+  <w:abstractNum w:abstractNumId="2" w15:restartNumberingAfterBreak="0">
     <w:nsid w:val="5890503C"/>
     <w:multiLevelType w:val="multilevel"/>
     <w:tmpl w:val="A06E0236"/>
@@ -943,7 +887,7 @@
       </w:rPr>
     </w:lvl>
   </w:abstractNum>
-  <w:abstractNum w:abstractNumId="2" w15:restartNumberingAfterBreak="0">
+  <w:abstractNum w:abstractNumId="3" w15:restartNumberingAfterBreak="0">
     <w:nsid w:val="64AD0406"/>
     <w:multiLevelType w:val="multilevel"/>
     <w:tmpl w:val="02EA022C"/>
@@ -1092,7 +1036,156 @@
       </w:rPr>
     </w:lvl>
   </w:abstractNum>
-  <w:abstractNum w:abstractNumId="3" w15:restartNumberingAfterBreak="0">
+  <w:abstractNum w:abstractNumId="4" w15:restartNumberingAfterBreak="0">
+    <w:nsid w:val="6AD247EF"/>
+    <w:multiLevelType w:val="multilevel"/>
+    <w:tmpl w:val="A3FA2170"/>
+    <w:lvl w:ilvl="0">
+      <w:start w:val="1"/>
+      <w:numFmt w:val="bullet"/>
+      <w:lvlText w:val=""/>
+      <w:lvlJc w:val="left"/>
+      <w:pPr>
+        <w:tabs>
+          <w:tab w:val="num" w:pos="720"/>
+        </w:tabs>
+        <w:ind w:left="720" w:hanging="360"/>
+      </w:pPr>
+      <w:rPr>
+        <w:rFonts w:ascii="Symbol" w:hAnsi="Symbol" w:hint="default"/>
+        <w:sz w:val="20"/>
+      </w:rPr>
+    </w:lvl>
+    <w:lvl w:ilvl="1" w:tentative="1">
+      <w:start w:val="1"/>
+      <w:numFmt w:val="bullet"/>
+      <w:lvlText w:val="o"/>
+      <w:lvlJc w:val="left"/>
+      <w:pPr>
+        <w:tabs>
+          <w:tab w:val="num" w:pos="1440"/>
+        </w:tabs>
+        <w:ind w:left="1440" w:hanging="360"/>
+      </w:pPr>
+      <w:rPr>
+        <w:rFonts w:ascii="Courier New" w:hAnsi="Courier New" w:hint="default"/>
+        <w:sz w:val="20"/>
+      </w:rPr>
+    </w:lvl>
+    <w:lvl w:ilvl="2" w:tentative="1">
+      <w:start w:val="1"/>
+      <w:numFmt w:val="bullet"/>
+      <w:lvlText w:val=""/>
+      <w:lvlJc w:val="left"/>
+      <w:pPr>
+        <w:tabs>
+          <w:tab w:val="num" w:pos="2160"/>
+        </w:tabs>
+        <w:ind w:left="2160" w:hanging="360"/>
+      </w:pPr>
+      <w:rPr>
+        <w:rFonts w:ascii="Wingdings" w:hAnsi="Wingdings" w:hint="default"/>
+        <w:sz w:val="20"/>
+      </w:rPr>
+    </w:lvl>
+    <w:lvl w:ilvl="3" w:tentative="1">
+      <w:start w:val="1"/>
+      <w:numFmt w:val="bullet"/>
+      <w:lvlText w:val=""/>
+      <w:lvlJc w:val="left"/>
+      <w:pPr>
+        <w:tabs>
+          <w:tab w:val="num" w:pos="2880"/>
+        </w:tabs>
+        <w:ind w:left="2880" w:hanging="360"/>
+      </w:pPr>
+      <w:rPr>
+        <w:rFonts w:ascii="Wingdings" w:hAnsi="Wingdings" w:hint="default"/>
+        <w:sz w:val="20"/>
+      </w:rPr>
+    </w:lvl>
+    <w:lvl w:ilvl="4" w:tentative="1">
+      <w:start w:val="1"/>
+      <w:numFmt w:val="bullet"/>
+      <w:lvlText w:val=""/>
+      <w:lvlJc w:val="left"/>
+      <w:pPr>
+        <w:tabs>
+          <w:tab w:val="num" w:pos="3600"/>
+        </w:tabs>
+        <w:ind w:left="3600" w:hanging="360"/>
+      </w:pPr>
+      <w:rPr>
+        <w:rFonts w:ascii="Wingdings" w:hAnsi="Wingdings" w:hint="default"/>
+        <w:sz w:val="20"/>
+      </w:rPr>
+    </w:lvl>
+    <w:lvl w:ilvl="5" w:tentative="1">
+      <w:start w:val="1"/>
+      <w:numFmt w:val="bullet"/>
+      <w:lvlText w:val=""/>
+      <w:lvlJc w:val="left"/>
+      <w:pPr>
+        <w:tabs>
+          <w:tab w:val="num" w:pos="4320"/>
+        </w:tabs>
+        <w:ind w:left="4320" w:hanging="360"/>
+      </w:pPr>
+      <w:rPr>
+        <w:rFonts w:ascii="Wingdings" w:hAnsi="Wingdings" w:hint="default"/>
+        <w:sz w:val="20"/>
+      </w:rPr>
+    </w:lvl>
+    <w:lvl w:ilvl="6" w:tentative="1">
+      <w:start w:val="1"/>
+      <w:numFmt w:val="bullet"/>
+      <w:lvlText w:val=""/>
+      <w:lvlJc w:val="left"/>
+      <w:pPr>
+        <w:tabs>
+          <w:tab w:val="num" w:pos="5040"/>
+        </w:tabs>
+        <w:ind w:left="5040" w:hanging="360"/>
+      </w:pPr>
+      <w:rPr>
+        <w:rFonts w:ascii="Wingdings" w:hAnsi="Wingdings" w:hint="default"/>
+        <w:sz w:val="20"/>
+      </w:rPr>
+    </w:lvl>
+    <w:lvl w:ilvl="7" w:tentative="1">
+      <w:start w:val="1"/>
+      <w:numFmt w:val="bullet"/>
+      <w:lvlText w:val=""/>
+      <w:lvlJc w:val="left"/>
+      <w:pPr>
+        <w:tabs>
+          <w:tab w:val="num" w:pos="5760"/>
+        </w:tabs>
+        <w:ind w:left="5760" w:hanging="360"/>
+      </w:pPr>
+      <w:rPr>
+        <w:rFonts w:ascii="Wingdings" w:hAnsi="Wingdings" w:hint="default"/>
+        <w:sz w:val="20"/>
+      </w:rPr>
+    </w:lvl>
+    <w:lvl w:ilvl="8" w:tentative="1">
+      <w:start w:val="1"/>
+      <w:numFmt w:val="bullet"/>
+      <w:lvlText w:val=""/>
+      <w:lvlJc w:val="left"/>
+      <w:pPr>
+        <w:tabs>
+          <w:tab w:val="num" w:pos="6480"/>
+        </w:tabs>
+        <w:ind w:left="6480" w:hanging="360"/>
+      </w:pPr>
+      <w:rPr>
+        <w:rFonts w:ascii="Wingdings" w:hAnsi="Wingdings" w:hint="default"/>
+        <w:sz w:val="20"/>
+      </w:rPr>
+    </w:lvl>
+  </w:abstractNum>
+  <w:abstractNum w:abstractNumId="5" w15:restartNumberingAfterBreak="0">
     <w:nsid w:val="77751937"/>
     <w:multiLevelType w:val="multilevel"/>
     <w:tmpl w:val="26888F00"/>
@@ -1242,16 +1335,22 @@
     </w:lvl>
   </w:abstractNum>
   <w:num w:numId="1" w16cid:durableId="1304964940">
-    <w:abstractNumId w:val="3"/>
+    <w:abstractNumId w:val="5"/>
   </w:num>
   <w:num w:numId="2" w16cid:durableId="1607224594">
-    <w:abstractNumId w:val="2"/>
+    <w:abstractNumId w:val="3"/>
   </w:num>
   <w:num w:numId="3" w16cid:durableId="352921958">
     <w:abstractNumId w:val="0"/>
   </w:num>
   <w:num w:numId="4" w16cid:durableId="675353137">
+    <w:abstractNumId w:val="2"/>
+  </w:num>
+  <w:num w:numId="5" w16cid:durableId="314996005">
     <w:abstractNumId w:val="1"/>
+  </w:num>
+  <w:num w:numId="6" w16cid:durableId="669677581">
+    <w:abstractNumId w:val="4"/>
   </w:num>
 </w:numbering>
 </file>

</xml_diff>